<commit_message>
Añadido abstract y diagrama de clases
</commit_message>
<xml_diff>
--- a/Practica3 DOCUMENTACION.docx
+++ b/Practica3 DOCUMENTACION.docx
@@ -247,9 +247,6 @@
                 </w:rPr>
                 <w:alias w:val="Fecha"/>
                 <w:id w:val="703864210"/>
-                <w:placeholder>
-                  <w:docPart w:val="C9E851CCB5D64BF28E095FF718C52C55"/>
-                </w:placeholder>
                 <w:dataBinding w:prefixMappings="xmlns:ns0='http://schemas.microsoft.com/office/2006/coverPageProps'" w:xpath="/ns0:CoverPageProperties[1]/ns0:PublishDate[1]" w:storeItemID="{55AF091B-3C7A-41E3-B477-F2FDAA23CFDA}"/>
                 <w:date w:fullDate="2013-06-14T00:00:00Z">
                   <w:dateFormat w:val="dd/MM/yyyy"/>
@@ -336,7 +333,7 @@
               <w:lang w:eastAsia="en-US"/>
             </w:rPr>
             <w:pict>
-              <v:group id="_x0000_s1026" style="position:absolute;left:0;text-align:left;margin-left:1785.75pt;margin-top:0;width:264.55pt;height:690.65pt;z-index:251660288;mso-position-horizontal:right;mso-position-horizontal-relative:page;mso-position-vertical:bottom;mso-position-vertical-relative:page" coordorigin="5531,1258" coordsize="5291,13813">
+              <v:group id="_x0000_s1026" style="position:absolute;left:0;text-align:left;margin-left:2212.45pt;margin-top:0;width:264.55pt;height:690.65pt;z-index:251660288;mso-position-horizontal:right;mso-position-horizontal-relative:page;mso-position-vertical:bottom;mso-position-vertical-relative:page" coordorigin="5531,1258" coordsize="5291,13813">
                 <v:shapetype id="_x0000_t32" coordsize="21600,21600" o:spt="32" o:oned="t" path="m,l21600,21600e" filled="f">
                   <v:path arrowok="t" fillok="f" o:connecttype="none"/>
                   <o:lock v:ext="edit" shapetype="t"/>
@@ -376,7 +373,7 @@
               <w:lang w:eastAsia="en-US"/>
             </w:rPr>
             <w:pict>
-              <v:group id="_x0000_s1032" style="position:absolute;left:0;text-align:left;margin-left:2757.9pt;margin-top:0;width:332.7pt;height:227.25pt;z-index:251661312;mso-position-horizontal:right;mso-position-horizontal-relative:margin;mso-position-vertical:top;mso-position-vertical-relative:page" coordorigin="4136,15" coordsize="6654,4545" o:allowincell="f">
+              <v:group id="_x0000_s1032" style="position:absolute;left:0;text-align:left;margin-left:3320.9pt;margin-top:0;width:332.7pt;height:227.25pt;z-index:251661312;mso-position-horizontal:right;mso-position-horizontal-relative:margin;mso-position-vertical:top;mso-position-vertical-relative:page" coordorigin="4136,15" coordsize="6654,4545" o:allowincell="f">
                 <v:shape id="_x0000_s1033" type="#_x0000_t32" style="position:absolute;left:4136;top:15;width:3058;height:3855" o:connectortype="straight" strokecolor="#a7bfde [1620]"/>
                 <v:oval id="_x0000_s1034" style="position:absolute;left:6674;top:444;width:4116;height:4116" fillcolor="#a7bfde [1620]" stroked="f"/>
                 <v:oval id="_x0000_s1035" style="position:absolute;left:6773;top:1058;width:3367;height:3367" fillcolor="#d3dfee [820]" stroked="f"/>
@@ -416,8 +413,8 @@
     <w:p>
       <w:pPr>
         <w:sectPr>
-          <w:headerReference w:type="default" r:id="rId9"/>
-          <w:footerReference w:type="default" r:id="rId10"/>
+          <w:headerReference w:type="default" r:id="rId10"/>
+          <w:footerReference w:type="default" r:id="rId11"/>
           <w:pgSz w:w="11906" w:h="16838"/>
           <w:pgMar w:top="1417" w:right="1701" w:bottom="1417" w:left="1701" w:header="720" w:footer="720" w:gutter="0"/>
           <w:cols w:space="720"/>
@@ -1297,15 +1294,281 @@
     </w:p>
     <w:p>
       <w:pPr>
-        <w:pStyle w:val="Predeterminado"/>
-        <w:spacing w:before="200"/>
-        <w:rPr>
-          <w:rStyle w:val="Ttulo3Car"/>
+        <w:ind w:firstLine="284"/>
+        <w:rPr>
+          <w:sz w:val="24"/>
+          <w:szCs w:val="24"/>
+          <w:lang w:val="en-US"/>
         </w:rPr>
       </w:pPr>
       <w:bookmarkStart w:id="7" w:name="result_box"/>
       <w:bookmarkStart w:id="8" w:name="_Toc349066960"/>
       <w:bookmarkEnd w:id="7"/>
+      <w:r>
+        <w:rPr>
+          <w:sz w:val="24"/>
+          <w:szCs w:val="24"/>
+          <w:lang w:val="en-US"/>
+        </w:rPr>
+        <w:t>This application is based on a cycle ride.</w:t>
+      </w:r>
+    </w:p>
+    <w:p>
+      <w:pPr>
+        <w:ind w:firstLine="284"/>
+        <w:rPr>
+          <w:sz w:val="24"/>
+          <w:szCs w:val="24"/>
+          <w:lang w:val="en-US"/>
+        </w:rPr>
+      </w:pPr>
+      <w:r>
+        <w:rPr>
+          <w:sz w:val="24"/>
+          <w:szCs w:val="24"/>
+          <w:lang w:val="en-US"/>
+        </w:rPr>
+        <w:t>The user, can send commands to cyclist, and this, send messages to his bike.</w:t>
+      </w:r>
+    </w:p>
+    <w:p>
+      <w:pPr>
+        <w:ind w:left="284" w:firstLine="0"/>
+        <w:rPr>
+          <w:rStyle w:val="hps"/>
+          <w:lang w:val="en"/>
+        </w:rPr>
+      </w:pPr>
+      <w:r>
+        <w:rPr>
+          <w:sz w:val="24"/>
+          <w:szCs w:val="24"/>
+          <w:lang w:val="en-US"/>
+        </w:rPr>
+        <w:t xml:space="preserve">For example, if you send to cyclist the command brake. The </w:t>
+      </w:r>
+      <w:proofErr w:type="gramStart"/>
+      <w:r>
+        <w:rPr>
+          <w:sz w:val="24"/>
+          <w:szCs w:val="24"/>
+          <w:lang w:val="en-US"/>
+        </w:rPr>
+        <w:t>cyclist send</w:t>
+      </w:r>
+      <w:proofErr w:type="gramEnd"/>
+      <w:r>
+        <w:rPr>
+          <w:sz w:val="24"/>
+          <w:szCs w:val="24"/>
+          <w:lang w:val="en-US"/>
+        </w:rPr>
+        <w:t xml:space="preserve"> a message to his bike and this </w:t>
+      </w:r>
+      <w:r>
+        <w:rPr>
+          <w:rStyle w:val="hps"/>
+          <w:lang w:val="en"/>
+        </w:rPr>
+        <w:t>gradually</w:t>
+      </w:r>
+      <w:r>
+        <w:rPr>
+          <w:rStyle w:val="shorttext"/>
+          <w:lang w:val="en"/>
+        </w:rPr>
+        <w:t xml:space="preserve"> </w:t>
+      </w:r>
+      <w:r>
+        <w:rPr>
+          <w:rStyle w:val="hps"/>
+          <w:lang w:val="en"/>
+        </w:rPr>
+        <w:t>slow.</w:t>
+      </w:r>
+    </w:p>
+    <w:p>
+      <w:pPr>
+        <w:ind w:left="284" w:firstLine="0"/>
+        <w:rPr>
+          <w:rStyle w:val="hps"/>
+          <w:lang w:val="en"/>
+        </w:rPr>
+      </w:pPr>
+    </w:p>
+    <w:p>
+      <w:pPr>
+        <w:ind w:left="284" w:firstLine="0"/>
+        <w:rPr>
+          <w:rStyle w:val="hps"/>
+          <w:lang w:val="en"/>
+        </w:rPr>
+      </w:pPr>
+      <w:r>
+        <w:rPr>
+          <w:rStyle w:val="hps"/>
+          <w:lang w:val="en"/>
+        </w:rPr>
+        <w:t>Also this application contents external factors. The user can change the wind and slope typing commands.</w:t>
+      </w:r>
+    </w:p>
+    <w:p>
+      <w:pPr>
+        <w:ind w:left="284" w:firstLine="0"/>
+        <w:rPr>
+          <w:rStyle w:val="hps"/>
+          <w:lang w:val="en"/>
+        </w:rPr>
+      </w:pPr>
+    </w:p>
+    <w:p>
+      <w:pPr>
+        <w:ind w:left="284" w:firstLine="0"/>
+        <w:rPr>
+          <w:rStyle w:val="hps"/>
+          <w:lang w:val="en"/>
+        </w:rPr>
+      </w:pPr>
+      <w:r>
+        <w:rPr>
+          <w:rStyle w:val="hps"/>
+          <w:lang w:val="en"/>
+        </w:rPr>
+        <w:t xml:space="preserve">The synchronization in all objects, is done through for the class </w:t>
+      </w:r>
+      <w:proofErr w:type="spellStart"/>
+      <w:r>
+        <w:rPr>
+          <w:rStyle w:val="hps"/>
+          <w:lang w:val="en"/>
+        </w:rPr>
+        <w:t>reloj</w:t>
+      </w:r>
+      <w:proofErr w:type="spellEnd"/>
+      <w:r>
+        <w:rPr>
+          <w:rStyle w:val="hps"/>
+          <w:lang w:val="en"/>
+        </w:rPr>
+        <w:t xml:space="preserve">, </w:t>
+      </w:r>
+      <w:r>
+        <w:rPr>
+          <w:rStyle w:val="hps"/>
+          <w:lang w:val="en"/>
+        </w:rPr>
+        <w:t>because this class for each</w:t>
+      </w:r>
+      <w:r>
+        <w:rPr>
+          <w:rStyle w:val="shorttext"/>
+          <w:lang w:val="en"/>
+        </w:rPr>
+        <w:t xml:space="preserve"> </w:t>
+      </w:r>
+      <w:r>
+        <w:rPr>
+          <w:rStyle w:val="hps"/>
+          <w:lang w:val="en"/>
+        </w:rPr>
+        <w:t>second.</w:t>
+      </w:r>
+    </w:p>
+    <w:p>
+      <w:pPr>
+        <w:ind w:left="284" w:firstLine="0"/>
+        <w:rPr>
+          <w:rStyle w:val="hps"/>
+          <w:lang w:val="en"/>
+        </w:rPr>
+      </w:pPr>
+    </w:p>
+    <w:p>
+      <w:pPr>
+        <w:ind w:left="284" w:firstLine="0"/>
+        <w:rPr>
+          <w:sz w:val="24"/>
+          <w:szCs w:val="24"/>
+          <w:lang w:val="en-US"/>
+        </w:rPr>
+      </w:pPr>
+      <w:r>
+        <w:rPr>
+          <w:rStyle w:val="hps"/>
+          <w:lang w:val="en"/>
+        </w:rPr>
+        <w:t xml:space="preserve">In this </w:t>
+      </w:r>
+      <w:proofErr w:type="spellStart"/>
+      <w:r>
+        <w:rPr>
+          <w:rStyle w:val="hps"/>
+          <w:lang w:val="en"/>
+        </w:rPr>
+        <w:t>aplication</w:t>
+      </w:r>
+      <w:proofErr w:type="spellEnd"/>
+      <w:r>
+        <w:rPr>
+          <w:rStyle w:val="hps"/>
+          <w:lang w:val="en"/>
+        </w:rPr>
+        <w:t>, have been included</w:t>
+      </w:r>
+      <w:r>
+        <w:rPr>
+          <w:rStyle w:val="shorttext"/>
+          <w:lang w:val="en"/>
+        </w:rPr>
+        <w:t xml:space="preserve"> </w:t>
+      </w:r>
+      <w:r>
+        <w:rPr>
+          <w:rStyle w:val="hps"/>
+          <w:lang w:val="en"/>
+        </w:rPr>
+        <w:t>programming</w:t>
+      </w:r>
+      <w:r>
+        <w:rPr>
+          <w:rStyle w:val="shorttext"/>
+          <w:lang w:val="en"/>
+        </w:rPr>
+        <w:t xml:space="preserve"> </w:t>
+      </w:r>
+      <w:r>
+        <w:rPr>
+          <w:rStyle w:val="hps"/>
+          <w:lang w:val="en"/>
+        </w:rPr>
+        <w:t xml:space="preserve">patterns, like patterns command, </w:t>
+      </w:r>
+      <w:proofErr w:type="spellStart"/>
+      <w:r>
+        <w:rPr>
+          <w:rStyle w:val="hps"/>
+          <w:lang w:val="en"/>
+        </w:rPr>
+        <w:t>singletone</w:t>
+      </w:r>
+      <w:proofErr w:type="spellEnd"/>
+      <w:r>
+        <w:rPr>
+          <w:rStyle w:val="hps"/>
+          <w:lang w:val="en"/>
+        </w:rPr>
+        <w:t xml:space="preserve"> and mediator.</w:t>
+      </w:r>
+    </w:p>
+    <w:p>
+      <w:pPr>
+        <w:pStyle w:val="Predeterminado"/>
+        <w:spacing w:before="200"/>
+        <w:rPr>
+          <w:rStyle w:val="Ttulo3Car"/>
+          <w:lang w:val="en-US"/>
+        </w:rPr>
+      </w:pPr>
     </w:p>
     <w:bookmarkEnd w:id="8"/>
     <w:p>
@@ -1424,8 +1687,1212 @@
     </w:p>
     <w:p>
       <w:pPr>
+        <w:pStyle w:val="Ttulo3"/>
+        <w:numPr>
+          <w:ilvl w:val="0"/>
+          <w:numId w:val="0"/>
+        </w:numPr>
+        <w:ind w:left="720" w:hanging="720"/>
+      </w:pPr>
+      <w:r>
+        <w:t>2.1.0    Diagrama de clases (Dividido en paquetes)</w:t>
+      </w:r>
+      <w:r>
+        <w:t xml:space="preserve"> </w:t>
+      </w:r>
+    </w:p>
+    <w:p/>
+    <w:p>
+      <w:r>
+        <w:t>PAQUETE BICICLETA</w:t>
+      </w:r>
+    </w:p>
+    <w:p>
+      <w:pPr>
         <w:pStyle w:val="Cuerpodetexto"/>
-      </w:pPr>
+        <w:rPr>
+          <w:noProof/>
+        </w:rPr>
+      </w:pPr>
+      <w:r>
+        <w:rPr>
+          <w:noProof/>
+        </w:rPr>
+        <w:drawing>
+          <wp:anchor distT="0" distB="0" distL="114300" distR="114300" simplePos="0" relativeHeight="251664384" behindDoc="1" locked="0" layoutInCell="1" allowOverlap="1" wp14:anchorId="2BC307B7" wp14:editId="740BC481">
+            <wp:simplePos x="0" y="0"/>
+            <wp:positionH relativeFrom="column">
+              <wp:posOffset>-184785</wp:posOffset>
+            </wp:positionH>
+            <wp:positionV relativeFrom="paragraph">
+              <wp:posOffset>249555</wp:posOffset>
+            </wp:positionV>
+            <wp:extent cx="5815965" cy="4200525"/>
+            <wp:effectExtent l="0" t="0" r="0" b="0"/>
+            <wp:wrapThrough wrapText="bothSides">
+              <wp:wrapPolygon edited="0">
+                <wp:start x="0" y="0"/>
+                <wp:lineTo x="0" y="21551"/>
+                <wp:lineTo x="21508" y="21551"/>
+                <wp:lineTo x="21508" y="0"/>
+                <wp:lineTo x="0" y="0"/>
+              </wp:wrapPolygon>
+            </wp:wrapThrough>
+            <wp:docPr id="1" name="0 Imagen"/>
+            <wp:cNvGraphicFramePr>
+              <a:graphicFrameLocks xmlns:a="http://schemas.openxmlformats.org/drawingml/2006/main" noChangeAspect="1"/>
+            </wp:cNvGraphicFramePr>
+            <a:graphic xmlns:a="http://schemas.openxmlformats.org/drawingml/2006/main">
+              <a:graphicData uri="http://schemas.openxmlformats.org/drawingml/2006/picture">
+                <pic:pic xmlns:pic="http://schemas.openxmlformats.org/drawingml/2006/picture">
+                  <pic:nvPicPr>
+                    <pic:cNvPr id="0" name="bicicleta.png"/>
+                    <pic:cNvPicPr/>
+                  </pic:nvPicPr>
+                  <pic:blipFill rotWithShape="1">
+                    <a:blip r:embed="rId12">
+                      <a:extLst>
+                        <a:ext uri="{28A0092B-C50C-407E-A947-70E740481C1C}">
+                          <a14:useLocalDpi xmlns:a14="http://schemas.microsoft.com/office/drawing/2010/main" val="0"/>
+                        </a:ext>
+                      </a:extLst>
+                    </a:blip>
+                    <a:srcRect l="21926" t="34332" r="34222" b="9334"/>
+                    <a:stretch/>
+                  </pic:blipFill>
+                  <pic:spPr bwMode="auto">
+                    <a:xfrm>
+                      <a:off x="0" y="0"/>
+                      <a:ext cx="5815965" cy="4200525"/>
+                    </a:xfrm>
+                    <a:prstGeom prst="rect">
+                      <a:avLst/>
+                    </a:prstGeom>
+                    <a:ln>
+                      <a:noFill/>
+                    </a:ln>
+                    <a:extLst>
+                      <a:ext uri="{53640926-AAD7-44D8-BBD7-CCE9431645EC}">
+                        <a14:shadowObscured xmlns:a14="http://schemas.microsoft.com/office/drawing/2010/main"/>
+                      </a:ext>
+                    </a:extLst>
+                  </pic:spPr>
+                </pic:pic>
+              </a:graphicData>
+            </a:graphic>
+            <wp14:sizeRelH relativeFrom="page">
+              <wp14:pctWidth>0</wp14:pctWidth>
+            </wp14:sizeRelH>
+            <wp14:sizeRelV relativeFrom="page">
+              <wp14:pctHeight>0</wp14:pctHeight>
+            </wp14:sizeRelV>
+          </wp:anchor>
+        </w:drawing>
+      </w:r>
+    </w:p>
+    <w:p>
+      <w:pPr>
+        <w:pStyle w:val="Cuerpodetexto"/>
+      </w:pPr>
+    </w:p>
+    <w:p>
+      <w:pPr>
+        <w:pStyle w:val="Cuerpodetexto"/>
+      </w:pPr>
+    </w:p>
+    <w:p>
+      <w:pPr>
+        <w:pStyle w:val="Cuerpodetexto"/>
+      </w:pPr>
+    </w:p>
+    <w:p>
+      <w:pPr>
+        <w:pStyle w:val="Cuerpodetexto"/>
+      </w:pPr>
+    </w:p>
+    <w:p>
+      <w:pPr>
+        <w:pStyle w:val="Cuerpodetexto"/>
+      </w:pPr>
+    </w:p>
+    <w:p>
+      <w:pPr>
+        <w:pStyle w:val="Cuerpodetexto"/>
+      </w:pPr>
+    </w:p>
+    <w:p>
+      <w:pPr>
+        <w:pStyle w:val="Cuerpodetexto"/>
+      </w:pPr>
+    </w:p>
+    <w:p>
+      <w:pPr>
+        <w:pStyle w:val="Cuerpodetexto"/>
+      </w:pPr>
+    </w:p>
+    <w:p>
+      <w:pPr>
+        <w:pStyle w:val="Cuerpodetexto"/>
+      </w:pPr>
+    </w:p>
+    <w:p>
+      <w:pPr>
+        <w:pStyle w:val="Cuerpodetexto"/>
+      </w:pPr>
+    </w:p>
+    <w:p>
+      <w:pPr>
+        <w:pStyle w:val="Cuerpodetexto"/>
+      </w:pPr>
+    </w:p>
+    <w:p>
+      <w:pPr>
+        <w:pStyle w:val="Cuerpodetexto"/>
+      </w:pPr>
+      <w:bookmarkStart w:id="13" w:name="_GoBack"/>
+      <w:r>
+        <w:rPr>
+          <w:noProof/>
+        </w:rPr>
+        <w:drawing>
+          <wp:anchor distT="0" distB="0" distL="114300" distR="114300" simplePos="0" relativeHeight="251663360" behindDoc="1" locked="0" layoutInCell="1" allowOverlap="1" wp14:anchorId="36FB34C8" wp14:editId="5E24B05A">
+            <wp:simplePos x="0" y="0"/>
+            <wp:positionH relativeFrom="column">
+              <wp:posOffset>-165735</wp:posOffset>
+            </wp:positionH>
+            <wp:positionV relativeFrom="paragraph">
+              <wp:posOffset>374015</wp:posOffset>
+            </wp:positionV>
+            <wp:extent cx="5991225" cy="3283585"/>
+            <wp:effectExtent l="0" t="0" r="0" b="0"/>
+            <wp:wrapThrough wrapText="bothSides">
+              <wp:wrapPolygon edited="0">
+                <wp:start x="0" y="0"/>
+                <wp:lineTo x="0" y="21429"/>
+                <wp:lineTo x="21566" y="21429"/>
+                <wp:lineTo x="21566" y="0"/>
+                <wp:lineTo x="0" y="0"/>
+              </wp:wrapPolygon>
+            </wp:wrapThrough>
+            <wp:docPr id="2" name="0 Imagen"/>
+            <wp:cNvGraphicFramePr>
+              <a:graphicFrameLocks xmlns:a="http://schemas.openxmlformats.org/drawingml/2006/main" noChangeAspect="1"/>
+            </wp:cNvGraphicFramePr>
+            <a:graphic xmlns:a="http://schemas.openxmlformats.org/drawingml/2006/main">
+              <a:graphicData uri="http://schemas.openxmlformats.org/drawingml/2006/picture">
+                <pic:pic xmlns:pic="http://schemas.openxmlformats.org/drawingml/2006/picture">
+                  <pic:nvPicPr>
+                    <pic:cNvPr id="0" name="comandos.png"/>
+                    <pic:cNvPicPr/>
+                  </pic:nvPicPr>
+                  <pic:blipFill rotWithShape="1">
+                    <a:blip r:embed="rId13">
+                      <a:extLst>
+                        <a:ext uri="{28A0092B-C50C-407E-A947-70E740481C1C}">
+                          <a14:useLocalDpi xmlns:a14="http://schemas.microsoft.com/office/drawing/2010/main" val="0"/>
+                        </a:ext>
+                      </a:extLst>
+                    </a:blip>
+                    <a:srcRect l="22232" t="35486" r="19277" b="7458"/>
+                    <a:stretch/>
+                  </pic:blipFill>
+                  <pic:spPr bwMode="auto">
+                    <a:xfrm>
+                      <a:off x="0" y="0"/>
+                      <a:ext cx="5991225" cy="3283585"/>
+                    </a:xfrm>
+                    <a:prstGeom prst="rect">
+                      <a:avLst/>
+                    </a:prstGeom>
+                    <a:ln>
+                      <a:noFill/>
+                    </a:ln>
+                    <a:extLst>
+                      <a:ext uri="{53640926-AAD7-44D8-BBD7-CCE9431645EC}">
+                        <a14:shadowObscured xmlns:a14="http://schemas.microsoft.com/office/drawing/2010/main"/>
+                      </a:ext>
+                    </a:extLst>
+                  </pic:spPr>
+                </pic:pic>
+              </a:graphicData>
+            </a:graphic>
+            <wp14:sizeRelH relativeFrom="margin">
+              <wp14:pctWidth>0</wp14:pctWidth>
+            </wp14:sizeRelH>
+            <wp14:sizeRelV relativeFrom="margin">
+              <wp14:pctHeight>0</wp14:pctHeight>
+            </wp14:sizeRelV>
+          </wp:anchor>
+        </w:drawing>
+      </w:r>
+      <w:bookmarkEnd w:id="13"/>
+      <w:r>
+        <w:t>PAQUETE COMANDOS</w:t>
+      </w:r>
+    </w:p>
+    <w:p>
+      <w:pPr>
+        <w:pStyle w:val="Cuerpodetexto"/>
+        <w:rPr>
+          <w:noProof/>
+        </w:rPr>
+      </w:pPr>
+    </w:p>
+    <w:p>
+      <w:pPr>
+        <w:pStyle w:val="Cuerpodetexto"/>
+      </w:pPr>
+    </w:p>
+    <w:p>
+      <w:pPr>
+        <w:pStyle w:val="Cuerpodetexto"/>
+      </w:pPr>
+    </w:p>
+    <w:p>
+      <w:pPr>
+        <w:pStyle w:val="Cuerpodetexto"/>
+      </w:pPr>
+    </w:p>
+    <w:p>
+      <w:pPr>
+        <w:pStyle w:val="Cuerpodetexto"/>
+      </w:pPr>
+    </w:p>
+    <w:p>
+      <w:pPr>
+        <w:pStyle w:val="Cuerpodetexto"/>
+      </w:pPr>
+    </w:p>
+    <w:p>
+      <w:pPr>
+        <w:pStyle w:val="Cuerpodetexto"/>
+      </w:pPr>
+    </w:p>
+    <w:p>
+      <w:pPr>
+        <w:pStyle w:val="Cuerpodetexto"/>
+      </w:pPr>
+    </w:p>
+    <w:p>
+      <w:pPr>
+        <w:pStyle w:val="Cuerpodetexto"/>
+      </w:pPr>
+    </w:p>
+    <w:p>
+      <w:pPr>
+        <w:pStyle w:val="Cuerpodetexto"/>
+      </w:pPr>
+    </w:p>
+    <w:p>
+      <w:pPr>
+        <w:pStyle w:val="Cuerpodetexto"/>
+      </w:pPr>
+    </w:p>
+    <w:p>
+      <w:pPr>
+        <w:pStyle w:val="Cuerpodetexto"/>
+      </w:pPr>
+    </w:p>
+    <w:p>
+      <w:pPr>
+        <w:pStyle w:val="Cuerpodetexto"/>
+        <w:ind w:firstLine="0"/>
+      </w:pPr>
+    </w:p>
+    <w:p>
+      <w:pPr>
+        <w:pStyle w:val="Cuerpodetexto"/>
+      </w:pPr>
+    </w:p>
+    <w:p>
+      <w:pPr>
+        <w:pStyle w:val="Cuerpodetexto"/>
+      </w:pPr>
+      <w:r>
+        <w:t>PAQUETE CONSTANTES</w:t>
+      </w:r>
+    </w:p>
+    <w:p>
+      <w:pPr>
+        <w:pStyle w:val="Cuerpodetexto"/>
+      </w:pPr>
+      <w:r>
+        <w:rPr>
+          <w:noProof/>
+        </w:rPr>
+        <w:lastRenderedPageBreak/>
+        <w:drawing>
+          <wp:inline distT="0" distB="0" distL="0" distR="0">
+            <wp:extent cx="3724275" cy="4948337"/>
+            <wp:effectExtent l="0" t="0" r="0" b="0"/>
+            <wp:docPr id="3" name="0 Imagen"/>
+            <wp:cNvGraphicFramePr>
+              <a:graphicFrameLocks xmlns:a="http://schemas.openxmlformats.org/drawingml/2006/main" noChangeAspect="1"/>
+            </wp:cNvGraphicFramePr>
+            <a:graphic xmlns:a="http://schemas.openxmlformats.org/drawingml/2006/main">
+              <a:graphicData uri="http://schemas.openxmlformats.org/drawingml/2006/picture">
+                <pic:pic xmlns:pic="http://schemas.openxmlformats.org/drawingml/2006/picture">
+                  <pic:nvPicPr>
+                    <pic:cNvPr id="0" name="constantes.png"/>
+                    <pic:cNvPicPr/>
+                  </pic:nvPicPr>
+                  <pic:blipFill rotWithShape="1">
+                    <a:blip r:embed="rId14">
+                      <a:extLst>
+                        <a:ext uri="{28A0092B-C50C-407E-A947-70E740481C1C}">
+                          <a14:useLocalDpi xmlns:a14="http://schemas.microsoft.com/office/drawing/2010/main" val="0"/>
+                        </a:ext>
+                      </a:extLst>
+                    </a:blip>
+                    <a:srcRect l="30159" t="32312" r="44621" b="8084"/>
+                    <a:stretch/>
+                  </pic:blipFill>
+                  <pic:spPr bwMode="auto">
+                    <a:xfrm>
+                      <a:off x="0" y="0"/>
+                      <a:ext cx="3723838" cy="4947756"/>
+                    </a:xfrm>
+                    <a:prstGeom prst="rect">
+                      <a:avLst/>
+                    </a:prstGeom>
+                    <a:ln>
+                      <a:noFill/>
+                    </a:ln>
+                    <a:extLst>
+                      <a:ext uri="{53640926-AAD7-44D8-BBD7-CCE9431645EC}">
+                        <a14:shadowObscured xmlns:a14="http://schemas.microsoft.com/office/drawing/2010/main"/>
+                      </a:ext>
+                    </a:extLst>
+                  </pic:spPr>
+                </pic:pic>
+              </a:graphicData>
+            </a:graphic>
+          </wp:inline>
+        </w:drawing>
+      </w:r>
+    </w:p>
+    <w:p>
+      <w:pPr>
+        <w:pStyle w:val="Cuerpodetexto"/>
+      </w:pPr>
+    </w:p>
+    <w:p>
+      <w:pPr>
+        <w:pStyle w:val="Cuerpodetexto"/>
+      </w:pPr>
+    </w:p>
+    <w:p>
+      <w:pPr>
+        <w:pStyle w:val="Cuerpodetexto"/>
+      </w:pPr>
+    </w:p>
+    <w:p>
+      <w:pPr>
+        <w:pStyle w:val="Cuerpodetexto"/>
+      </w:pPr>
+    </w:p>
+    <w:p>
+      <w:pPr>
+        <w:pStyle w:val="Cuerpodetexto"/>
+      </w:pPr>
+    </w:p>
+    <w:p>
+      <w:pPr>
+        <w:pStyle w:val="Cuerpodetexto"/>
+      </w:pPr>
+    </w:p>
+    <w:p>
+      <w:pPr>
+        <w:pStyle w:val="Cuerpodetexto"/>
+      </w:pPr>
+    </w:p>
+    <w:p>
+      <w:pPr>
+        <w:pStyle w:val="Cuerpodetexto"/>
+      </w:pPr>
+    </w:p>
+    <w:p>
+      <w:pPr>
+        <w:pStyle w:val="Cuerpodetexto"/>
+      </w:pPr>
+    </w:p>
+    <w:p>
+      <w:pPr>
+        <w:pStyle w:val="Cuerpodetexto"/>
+      </w:pPr>
+    </w:p>
+    <w:p>
+      <w:pPr>
+        <w:pStyle w:val="Cuerpodetexto"/>
+      </w:pPr>
+    </w:p>
+    <w:p>
+      <w:pPr>
+        <w:pStyle w:val="Cuerpodetexto"/>
+      </w:pPr>
+    </w:p>
+    <w:p>
+      <w:pPr>
+        <w:pStyle w:val="Cuerpodetexto"/>
+      </w:pPr>
+    </w:p>
+    <w:p>
+      <w:pPr>
+        <w:pStyle w:val="Cuerpodetexto"/>
+      </w:pPr>
+      <w:r>
+        <w:t>PAQUETE ENTRADA DE DATOS</w:t>
+      </w:r>
+    </w:p>
+    <w:p>
+      <w:pPr>
+        <w:pStyle w:val="Cuerpodetexto"/>
+      </w:pPr>
+      <w:r>
+        <w:rPr>
+          <w:noProof/>
+        </w:rPr>
+        <w:lastRenderedPageBreak/>
+        <w:drawing>
+          <wp:inline distT="0" distB="0" distL="0" distR="0" wp14:anchorId="5CC4494D" wp14:editId="713D0056">
+            <wp:extent cx="4836047" cy="2000250"/>
+            <wp:effectExtent l="0" t="0" r="0" b="0"/>
+            <wp:docPr id="4" name="0 Imagen"/>
+            <wp:cNvGraphicFramePr>
+              <a:graphicFrameLocks xmlns:a="http://schemas.openxmlformats.org/drawingml/2006/main" noChangeAspect="1"/>
+            </wp:cNvGraphicFramePr>
+            <a:graphic xmlns:a="http://schemas.openxmlformats.org/drawingml/2006/main">
+              <a:graphicData uri="http://schemas.openxmlformats.org/drawingml/2006/picture">
+                <pic:pic xmlns:pic="http://schemas.openxmlformats.org/drawingml/2006/picture">
+                  <pic:nvPicPr>
+                    <pic:cNvPr id="0" name="entrada datos.png"/>
+                    <pic:cNvPicPr/>
+                  </pic:nvPicPr>
+                  <pic:blipFill rotWithShape="1">
+                    <a:blip r:embed="rId15">
+                      <a:extLst>
+                        <a:ext uri="{28A0092B-C50C-407E-A947-70E740481C1C}">
+                          <a14:useLocalDpi xmlns:a14="http://schemas.microsoft.com/office/drawing/2010/main" val="0"/>
+                        </a:ext>
+                      </a:extLst>
+                    </a:blip>
+                    <a:srcRect l="17989" t="61486" r="48325" b="13731"/>
+                    <a:stretch/>
+                  </pic:blipFill>
+                  <pic:spPr bwMode="auto">
+                    <a:xfrm>
+                      <a:off x="0" y="0"/>
+                      <a:ext cx="4835478" cy="2000015"/>
+                    </a:xfrm>
+                    <a:prstGeom prst="rect">
+                      <a:avLst/>
+                    </a:prstGeom>
+                    <a:ln>
+                      <a:noFill/>
+                    </a:ln>
+                    <a:extLst>
+                      <a:ext uri="{53640926-AAD7-44D8-BBD7-CCE9431645EC}">
+                        <a14:shadowObscured xmlns:a14="http://schemas.microsoft.com/office/drawing/2010/main"/>
+                      </a:ext>
+                    </a:extLst>
+                  </pic:spPr>
+                </pic:pic>
+              </a:graphicData>
+            </a:graphic>
+          </wp:inline>
+        </w:drawing>
+      </w:r>
+    </w:p>
+    <w:p>
+      <w:pPr>
+        <w:pStyle w:val="Cuerpodetexto"/>
+      </w:pPr>
+    </w:p>
+    <w:p>
+      <w:pPr>
+        <w:pStyle w:val="Cuerpodetexto"/>
+      </w:pPr>
+      <w:r>
+        <w:t>PAQUETE FACTORES EXTERNOS</w:t>
+      </w:r>
+    </w:p>
+    <w:p>
+      <w:pPr>
+        <w:pStyle w:val="Cuerpodetexto"/>
+      </w:pPr>
+    </w:p>
+    <w:p>
+      <w:pPr>
+        <w:pStyle w:val="Cuerpodetexto"/>
+      </w:pPr>
+      <w:r>
+        <w:rPr>
+          <w:noProof/>
+        </w:rPr>
+        <w:drawing>
+          <wp:inline distT="0" distB="0" distL="0" distR="0">
+            <wp:extent cx="4838700" cy="3427413"/>
+            <wp:effectExtent l="0" t="0" r="0" b="0"/>
+            <wp:docPr id="5" name="0 Imagen"/>
+            <wp:cNvGraphicFramePr>
+              <a:graphicFrameLocks xmlns:a="http://schemas.openxmlformats.org/drawingml/2006/main" noChangeAspect="1"/>
+            </wp:cNvGraphicFramePr>
+            <a:graphic xmlns:a="http://schemas.openxmlformats.org/drawingml/2006/main">
+              <a:graphicData uri="http://schemas.openxmlformats.org/drawingml/2006/picture">
+                <pic:pic xmlns:pic="http://schemas.openxmlformats.org/drawingml/2006/picture">
+                  <pic:nvPicPr>
+                    <pic:cNvPr id="0" name="factoresexternos.png"/>
+                    <pic:cNvPicPr/>
+                  </pic:nvPicPr>
+                  <pic:blipFill rotWithShape="1">
+                    <a:blip r:embed="rId16">
+                      <a:extLst>
+                        <a:ext uri="{28A0092B-C50C-407E-A947-70E740481C1C}">
+                          <a14:useLocalDpi xmlns:a14="http://schemas.microsoft.com/office/drawing/2010/main" val="0"/>
+                        </a:ext>
+                      </a:extLst>
+                    </a:blip>
+                    <a:srcRect l="18871" t="54585" r="51500" b="8084"/>
+                    <a:stretch/>
+                  </pic:blipFill>
+                  <pic:spPr bwMode="auto">
+                    <a:xfrm>
+                      <a:off x="0" y="0"/>
+                      <a:ext cx="4838132" cy="3427011"/>
+                    </a:xfrm>
+                    <a:prstGeom prst="rect">
+                      <a:avLst/>
+                    </a:prstGeom>
+                    <a:ln>
+                      <a:noFill/>
+                    </a:ln>
+                    <a:extLst>
+                      <a:ext uri="{53640926-AAD7-44D8-BBD7-CCE9431645EC}">
+                        <a14:shadowObscured xmlns:a14="http://schemas.microsoft.com/office/drawing/2010/main"/>
+                      </a:ext>
+                    </a:extLst>
+                  </pic:spPr>
+                </pic:pic>
+              </a:graphicData>
+            </a:graphic>
+          </wp:inline>
+        </w:drawing>
+      </w:r>
+    </w:p>
+    <w:p>
+      <w:pPr>
+        <w:pStyle w:val="Cuerpodetexto"/>
+      </w:pPr>
+    </w:p>
+    <w:p>
+      <w:pPr>
+        <w:pStyle w:val="Cuerpodetexto"/>
+      </w:pPr>
+    </w:p>
+    <w:p>
+      <w:pPr>
+        <w:pStyle w:val="Cuerpodetexto"/>
+      </w:pPr>
+    </w:p>
+    <w:p>
+      <w:pPr>
+        <w:pStyle w:val="Cuerpodetexto"/>
+      </w:pPr>
+    </w:p>
+    <w:p>
+      <w:pPr>
+        <w:pStyle w:val="Cuerpodetexto"/>
+      </w:pPr>
+    </w:p>
+    <w:p>
+      <w:pPr>
+        <w:pStyle w:val="Cuerpodetexto"/>
+      </w:pPr>
+    </w:p>
+    <w:p>
+      <w:pPr>
+        <w:pStyle w:val="Cuerpodetexto"/>
+      </w:pPr>
+    </w:p>
+    <w:p>
+      <w:pPr>
+        <w:pStyle w:val="Cuerpodetexto"/>
+      </w:pPr>
+    </w:p>
+    <w:p>
+      <w:pPr>
+        <w:pStyle w:val="Cuerpodetexto"/>
+      </w:pPr>
+    </w:p>
+    <w:p>
+      <w:pPr>
+        <w:pStyle w:val="Cuerpodetexto"/>
+      </w:pPr>
+    </w:p>
+    <w:p>
+      <w:pPr>
+        <w:pStyle w:val="Cuerpodetexto"/>
+      </w:pPr>
+    </w:p>
+    <w:p>
+      <w:pPr>
+        <w:pStyle w:val="Cuerpodetexto"/>
+      </w:pPr>
+    </w:p>
+    <w:p>
+      <w:pPr>
+        <w:pStyle w:val="Cuerpodetexto"/>
+      </w:pPr>
+      <w:r>
+        <w:t>PAQUETE INTERFACEMAIN</w:t>
+      </w:r>
+    </w:p>
+    <w:p>
+      <w:pPr>
+        <w:pStyle w:val="Cuerpodetexto"/>
+      </w:pPr>
+    </w:p>
+    <w:p>
+      <w:pPr>
+        <w:pStyle w:val="Cuerpodetexto"/>
+      </w:pPr>
+      <w:r>
+        <w:rPr>
+          <w:noProof/>
+        </w:rPr>
+        <w:drawing>
+          <wp:inline distT="0" distB="0" distL="0" distR="0">
+            <wp:extent cx="3209925" cy="1143766"/>
+            <wp:effectExtent l="0" t="0" r="0" b="0"/>
+            <wp:docPr id="6" name="0 Imagen"/>
+            <wp:cNvGraphicFramePr>
+              <a:graphicFrameLocks xmlns:a="http://schemas.openxmlformats.org/drawingml/2006/main" noChangeAspect="1"/>
+            </wp:cNvGraphicFramePr>
+            <a:graphic xmlns:a="http://schemas.openxmlformats.org/drawingml/2006/main">
+              <a:graphicData uri="http://schemas.openxmlformats.org/drawingml/2006/picture">
+                <pic:pic xmlns:pic="http://schemas.openxmlformats.org/drawingml/2006/picture">
+                  <pic:nvPicPr>
+                    <pic:cNvPr id="0" name="interfacemain.png"/>
+                    <pic:cNvPicPr/>
+                  </pic:nvPicPr>
+                  <pic:blipFill rotWithShape="1">
+                    <a:blip r:embed="rId17">
+                      <a:extLst>
+                        <a:ext uri="{28A0092B-C50C-407E-A947-70E740481C1C}">
+                          <a14:useLocalDpi xmlns:a14="http://schemas.microsoft.com/office/drawing/2010/main" val="0"/>
+                        </a:ext>
+                      </a:extLst>
+                    </a:blip>
+                    <a:srcRect l="40388" t="45487" r="44268" b="44788"/>
+                    <a:stretch/>
+                  </pic:blipFill>
+                  <pic:spPr bwMode="auto">
+                    <a:xfrm>
+                      <a:off x="0" y="0"/>
+                      <a:ext cx="3209545" cy="1143631"/>
+                    </a:xfrm>
+                    <a:prstGeom prst="rect">
+                      <a:avLst/>
+                    </a:prstGeom>
+                    <a:ln>
+                      <a:noFill/>
+                    </a:ln>
+                    <a:extLst>
+                      <a:ext uri="{53640926-AAD7-44D8-BBD7-CCE9431645EC}">
+                        <a14:shadowObscured xmlns:a14="http://schemas.microsoft.com/office/drawing/2010/main"/>
+                      </a:ext>
+                    </a:extLst>
+                  </pic:spPr>
+                </pic:pic>
+              </a:graphicData>
+            </a:graphic>
+          </wp:inline>
+        </w:drawing>
+      </w:r>
+    </w:p>
+    <w:p>
+      <w:pPr>
+        <w:pStyle w:val="Cuerpodetexto"/>
+      </w:pPr>
+    </w:p>
+    <w:p>
+      <w:pPr>
+        <w:pStyle w:val="Cuerpodetexto"/>
+      </w:pPr>
+      <w:r>
+        <w:t>PAQUETE PERSONA</w:t>
+      </w:r>
+    </w:p>
+    <w:p>
+      <w:pPr>
+        <w:pStyle w:val="Cuerpodetexto"/>
+      </w:pPr>
+    </w:p>
+    <w:p>
+      <w:pPr>
+        <w:pStyle w:val="Cuerpodetexto"/>
+      </w:pPr>
+      <w:r>
+        <w:rPr>
+          <w:noProof/>
+        </w:rPr>
+        <w:drawing>
+          <wp:inline distT="0" distB="0" distL="0" distR="0">
+            <wp:extent cx="2457450" cy="3211068"/>
+            <wp:effectExtent l="0" t="0" r="0" b="0"/>
+            <wp:docPr id="7" name="0 Imagen"/>
+            <wp:cNvGraphicFramePr>
+              <a:graphicFrameLocks xmlns:a="http://schemas.openxmlformats.org/drawingml/2006/main" noChangeAspect="1"/>
+            </wp:cNvGraphicFramePr>
+            <a:graphic xmlns:a="http://schemas.openxmlformats.org/drawingml/2006/main">
+              <a:graphicData uri="http://schemas.openxmlformats.org/drawingml/2006/picture">
+                <pic:pic xmlns:pic="http://schemas.openxmlformats.org/drawingml/2006/picture">
+                  <pic:nvPicPr>
+                    <pic:cNvPr id="0" name="persona.png"/>
+                    <pic:cNvPicPr/>
+                  </pic:nvPicPr>
+                  <pic:blipFill rotWithShape="1">
+                    <a:blip r:embed="rId18">
+                      <a:extLst>
+                        <a:ext uri="{28A0092B-C50C-407E-A947-70E740481C1C}">
+                          <a14:useLocalDpi xmlns:a14="http://schemas.microsoft.com/office/drawing/2010/main" val="0"/>
+                        </a:ext>
+                      </a:extLst>
+                    </a:blip>
+                    <a:srcRect l="42681" t="45487" r="44092" b="23770"/>
+                    <a:stretch/>
+                  </pic:blipFill>
+                  <pic:spPr bwMode="auto">
+                    <a:xfrm>
+                      <a:off x="0" y="0"/>
+                      <a:ext cx="2457161" cy="3210690"/>
+                    </a:xfrm>
+                    <a:prstGeom prst="rect">
+                      <a:avLst/>
+                    </a:prstGeom>
+                    <a:ln>
+                      <a:noFill/>
+                    </a:ln>
+                    <a:extLst>
+                      <a:ext uri="{53640926-AAD7-44D8-BBD7-CCE9431645EC}">
+                        <a14:shadowObscured xmlns:a14="http://schemas.microsoft.com/office/drawing/2010/main"/>
+                      </a:ext>
+                    </a:extLst>
+                  </pic:spPr>
+                </pic:pic>
+              </a:graphicData>
+            </a:graphic>
+          </wp:inline>
+        </w:drawing>
+      </w:r>
+    </w:p>
+    <w:p>
+      <w:pPr>
+        <w:pStyle w:val="Cuerpodetexto"/>
+      </w:pPr>
+    </w:p>
+    <w:p>
+      <w:pPr>
+        <w:pStyle w:val="Cuerpodetexto"/>
+      </w:pPr>
+    </w:p>
+    <w:p>
+      <w:pPr>
+        <w:pStyle w:val="Cuerpodetexto"/>
+      </w:pPr>
+    </w:p>
+    <w:p>
+      <w:pPr>
+        <w:pStyle w:val="Cuerpodetexto"/>
+      </w:pPr>
+    </w:p>
+    <w:p>
+      <w:pPr>
+        <w:pStyle w:val="Cuerpodetexto"/>
+      </w:pPr>
+    </w:p>
+    <w:p>
+      <w:pPr>
+        <w:pStyle w:val="Cuerpodetexto"/>
+      </w:pPr>
+    </w:p>
+    <w:p>
+      <w:pPr>
+        <w:pStyle w:val="Cuerpodetexto"/>
+      </w:pPr>
+    </w:p>
+    <w:p>
+      <w:pPr>
+        <w:pStyle w:val="Cuerpodetexto"/>
+      </w:pPr>
+    </w:p>
+    <w:p>
+      <w:pPr>
+        <w:pStyle w:val="Cuerpodetexto"/>
+      </w:pPr>
+    </w:p>
+    <w:p>
+      <w:pPr>
+        <w:pStyle w:val="Cuerpodetexto"/>
+      </w:pPr>
+    </w:p>
+    <w:p>
+      <w:pPr>
+        <w:pStyle w:val="Cuerpodetexto"/>
+      </w:pPr>
+    </w:p>
+    <w:p>
+      <w:pPr>
+        <w:pStyle w:val="Cuerpodetexto"/>
+      </w:pPr>
+    </w:p>
+    <w:p>
+      <w:pPr>
+        <w:pStyle w:val="Cuerpodetexto"/>
+      </w:pPr>
+    </w:p>
+    <w:p>
+      <w:pPr>
+        <w:pStyle w:val="Cuerpodetexto"/>
+      </w:pPr>
+    </w:p>
+    <w:p>
+      <w:pPr>
+        <w:pStyle w:val="Cuerpodetexto"/>
+      </w:pPr>
+      <w:r>
+        <w:t>PAQUETE PRINCIPAL</w:t>
+      </w:r>
+    </w:p>
+    <w:p>
+      <w:pPr>
+        <w:pStyle w:val="Cuerpodetexto"/>
+      </w:pPr>
+      <w:r>
+        <w:rPr>
+          <w:noProof/>
+        </w:rPr>
+        <w:drawing>
+          <wp:inline distT="0" distB="0" distL="0" distR="0" wp14:anchorId="1969E1C0" wp14:editId="0E0644B1">
+            <wp:extent cx="4849277" cy="1504950"/>
+            <wp:effectExtent l="0" t="0" r="0" b="0"/>
+            <wp:docPr id="8" name="0 Imagen"/>
+            <wp:cNvGraphicFramePr>
+              <a:graphicFrameLocks xmlns:a="http://schemas.openxmlformats.org/drawingml/2006/main" noChangeAspect="1"/>
+            </wp:cNvGraphicFramePr>
+            <a:graphic xmlns:a="http://schemas.openxmlformats.org/drawingml/2006/main">
+              <a:graphicData uri="http://schemas.openxmlformats.org/drawingml/2006/picture">
+                <pic:pic xmlns:pic="http://schemas.openxmlformats.org/drawingml/2006/picture">
+                  <pic:nvPicPr>
+                    <pic:cNvPr id="0" name="principal.png"/>
+                    <pic:cNvPicPr/>
+                  </pic:nvPicPr>
+                  <pic:blipFill rotWithShape="1">
+                    <a:blip r:embed="rId19">
+                      <a:extLst>
+                        <a:ext uri="{28A0092B-C50C-407E-A947-70E740481C1C}">
+                          <a14:useLocalDpi xmlns:a14="http://schemas.microsoft.com/office/drawing/2010/main" val="0"/>
+                        </a:ext>
+                      </a:extLst>
+                    </a:blip>
+                    <a:srcRect l="36332" t="38272" r="32981" b="44788"/>
+                    <a:stretch/>
+                  </pic:blipFill>
+                  <pic:spPr bwMode="auto">
+                    <a:xfrm>
+                      <a:off x="0" y="0"/>
+                      <a:ext cx="4848711" cy="1504774"/>
+                    </a:xfrm>
+                    <a:prstGeom prst="rect">
+                      <a:avLst/>
+                    </a:prstGeom>
+                    <a:ln>
+                      <a:noFill/>
+                    </a:ln>
+                    <a:extLst>
+                      <a:ext uri="{53640926-AAD7-44D8-BBD7-CCE9431645EC}">
+                        <a14:shadowObscured xmlns:a14="http://schemas.microsoft.com/office/drawing/2010/main"/>
+                      </a:ext>
+                    </a:extLst>
+                  </pic:spPr>
+                </pic:pic>
+              </a:graphicData>
+            </a:graphic>
+          </wp:inline>
+        </w:drawing>
+      </w:r>
+    </w:p>
+    <w:p>
+      <w:pPr>
+        <w:pStyle w:val="Cuerpodetexto"/>
+      </w:pPr>
+    </w:p>
+    <w:p>
+      <w:pPr>
+        <w:pStyle w:val="Cuerpodetexto"/>
+      </w:pPr>
+      <w:r>
+        <w:rPr>
+          <w:noProof/>
+        </w:rPr>
+        <w:drawing>
+          <wp:anchor distT="0" distB="0" distL="114300" distR="114300" simplePos="0" relativeHeight="251665408" behindDoc="1" locked="0" layoutInCell="1" allowOverlap="1" wp14:anchorId="2D915094" wp14:editId="3ACCFE21">
+            <wp:simplePos x="0" y="0"/>
+            <wp:positionH relativeFrom="column">
+              <wp:posOffset>224790</wp:posOffset>
+            </wp:positionH>
+            <wp:positionV relativeFrom="paragraph">
+              <wp:posOffset>205740</wp:posOffset>
+            </wp:positionV>
+            <wp:extent cx="1514475" cy="1583055"/>
+            <wp:effectExtent l="0" t="0" r="0" b="0"/>
+            <wp:wrapThrough wrapText="bothSides">
+              <wp:wrapPolygon edited="0">
+                <wp:start x="0" y="0"/>
+                <wp:lineTo x="0" y="21314"/>
+                <wp:lineTo x="21464" y="21314"/>
+                <wp:lineTo x="21464" y="0"/>
+                <wp:lineTo x="0" y="0"/>
+              </wp:wrapPolygon>
+            </wp:wrapThrough>
+            <wp:docPr id="9" name="0 Imagen"/>
+            <wp:cNvGraphicFramePr>
+              <a:graphicFrameLocks xmlns:a="http://schemas.openxmlformats.org/drawingml/2006/main" noChangeAspect="1"/>
+            </wp:cNvGraphicFramePr>
+            <a:graphic xmlns:a="http://schemas.openxmlformats.org/drawingml/2006/main">
+              <a:graphicData uri="http://schemas.openxmlformats.org/drawingml/2006/picture">
+                <pic:pic xmlns:pic="http://schemas.openxmlformats.org/drawingml/2006/picture">
+                  <pic:nvPicPr>
+                    <pic:cNvPr id="0" name="test.png"/>
+                    <pic:cNvPicPr/>
+                  </pic:nvPicPr>
+                  <pic:blipFill rotWithShape="1">
+                    <a:blip r:embed="rId20">
+                      <a:extLst>
+                        <a:ext uri="{28A0092B-C50C-407E-A947-70E740481C1C}">
+                          <a14:useLocalDpi xmlns:a14="http://schemas.microsoft.com/office/drawing/2010/main" val="0"/>
+                        </a:ext>
+                      </a:extLst>
+                    </a:blip>
+                    <a:srcRect l="68263" t="47185" r="26279" b="42664"/>
+                    <a:stretch/>
+                  </pic:blipFill>
+                  <pic:spPr bwMode="auto">
+                    <a:xfrm>
+                      <a:off x="0" y="0"/>
+                      <a:ext cx="1514475" cy="1583055"/>
+                    </a:xfrm>
+                    <a:prstGeom prst="rect">
+                      <a:avLst/>
+                    </a:prstGeom>
+                    <a:ln>
+                      <a:noFill/>
+                    </a:ln>
+                    <a:extLst>
+                      <a:ext uri="{53640926-AAD7-44D8-BBD7-CCE9431645EC}">
+                        <a14:shadowObscured xmlns:a14="http://schemas.microsoft.com/office/drawing/2010/main"/>
+                      </a:ext>
+                    </a:extLst>
+                  </pic:spPr>
+                </pic:pic>
+              </a:graphicData>
+            </a:graphic>
+            <wp14:sizeRelH relativeFrom="page">
+              <wp14:pctWidth>0</wp14:pctWidth>
+            </wp14:sizeRelH>
+            <wp14:sizeRelV relativeFrom="page">
+              <wp14:pctHeight>0</wp14:pctHeight>
+            </wp14:sizeRelV>
+          </wp:anchor>
+        </w:drawing>
+      </w:r>
+      <w:r>
+        <w:t>PAQUETE TEST</w:t>
+      </w:r>
+    </w:p>
+    <w:p/>
+    <w:p/>
+    <w:p/>
+    <w:p/>
+    <w:p/>
+    <w:p/>
+    <w:p/>
+    <w:p/>
+    <w:p/>
+    <w:p>
+      <w:r>
+        <w:t>PAQUETE RELOJ</w:t>
+      </w:r>
+    </w:p>
+    <w:p>
+      <w:r>
+        <w:rPr>
+          <w:noProof/>
+        </w:rPr>
+        <w:drawing>
+          <wp:anchor distT="0" distB="0" distL="114300" distR="114300" simplePos="0" relativeHeight="251666432" behindDoc="1" locked="0" layoutInCell="1" allowOverlap="1" wp14:anchorId="6E243906" wp14:editId="7EAC9349">
+            <wp:simplePos x="0" y="0"/>
+            <wp:positionH relativeFrom="column">
+              <wp:posOffset>224790</wp:posOffset>
+            </wp:positionH>
+            <wp:positionV relativeFrom="paragraph">
+              <wp:posOffset>63500</wp:posOffset>
+            </wp:positionV>
+            <wp:extent cx="3181350" cy="3214370"/>
+            <wp:effectExtent l="0" t="0" r="0" b="0"/>
+            <wp:wrapThrough wrapText="bothSides">
+              <wp:wrapPolygon edited="0">
+                <wp:start x="0" y="0"/>
+                <wp:lineTo x="0" y="21506"/>
+                <wp:lineTo x="21471" y="21506"/>
+                <wp:lineTo x="21471" y="0"/>
+                <wp:lineTo x="0" y="0"/>
+              </wp:wrapPolygon>
+            </wp:wrapThrough>
+            <wp:docPr id="10" name="0 Imagen"/>
+            <wp:cNvGraphicFramePr>
+              <a:graphicFrameLocks xmlns:a="http://schemas.openxmlformats.org/drawingml/2006/main" noChangeAspect="1"/>
+            </wp:cNvGraphicFramePr>
+            <a:graphic xmlns:a="http://schemas.openxmlformats.org/drawingml/2006/main">
+              <a:graphicData uri="http://schemas.openxmlformats.org/drawingml/2006/picture">
+                <pic:pic xmlns:pic="http://schemas.openxmlformats.org/drawingml/2006/picture">
+                  <pic:nvPicPr>
+                    <pic:cNvPr id="0" name="tiempo.png"/>
+                    <pic:cNvPicPr/>
+                  </pic:nvPicPr>
+                  <pic:blipFill rotWithShape="1">
+                    <a:blip r:embed="rId21">
+                      <a:extLst>
+                        <a:ext uri="{28A0092B-C50C-407E-A947-70E740481C1C}">
+                          <a14:useLocalDpi xmlns:a14="http://schemas.microsoft.com/office/drawing/2010/main" val="0"/>
+                        </a:ext>
+                      </a:extLst>
+                    </a:blip>
+                    <a:srcRect l="62610" t="52076" r="20635" b="17809"/>
+                    <a:stretch/>
+                  </pic:blipFill>
+                  <pic:spPr bwMode="auto">
+                    <a:xfrm>
+                      <a:off x="0" y="0"/>
+                      <a:ext cx="3181350" cy="3214370"/>
+                    </a:xfrm>
+                    <a:prstGeom prst="rect">
+                      <a:avLst/>
+                    </a:prstGeom>
+                    <a:ln>
+                      <a:noFill/>
+                    </a:ln>
+                    <a:extLst>
+                      <a:ext uri="{53640926-AAD7-44D8-BBD7-CCE9431645EC}">
+                        <a14:shadowObscured xmlns:a14="http://schemas.microsoft.com/office/drawing/2010/main"/>
+                      </a:ext>
+                    </a:extLst>
+                  </pic:spPr>
+                </pic:pic>
+              </a:graphicData>
+            </a:graphic>
+            <wp14:sizeRelH relativeFrom="page">
+              <wp14:pctWidth>0</wp14:pctWidth>
+            </wp14:sizeRelH>
+            <wp14:sizeRelV relativeFrom="page">
+              <wp14:pctHeight>0</wp14:pctHeight>
+            </wp14:sizeRelV>
+          </wp:anchor>
+        </w:drawing>
+      </w:r>
+    </w:p>
+    <w:p/>
+    <w:p/>
+    <w:p/>
+    <w:p/>
+    <w:p/>
+    <w:p/>
+    <w:p/>
+    <w:p/>
+    <w:p/>
+    <w:p/>
+    <w:p/>
+    <w:p/>
+    <w:p/>
+    <w:p/>
+    <w:p/>
+    <w:p/>
+    <w:p/>
+    <w:p/>
+    <w:p/>
+    <w:p/>
+    <w:p/>
+    <w:p/>
+    <w:p/>
+    <w:p/>
+    <w:p/>
+    <w:p/>
+    <w:p/>
+    <w:p/>
+    <w:p>
+      <w:r>
+        <w:t>PAQUETE VISTA</w:t>
+      </w:r>
+    </w:p>
+    <w:p/>
+    <w:p/>
+    <w:p>
+      <w:pPr>
+        <w:pStyle w:val="Cuerpodetexto"/>
+      </w:pPr>
+      <w:r>
+        <w:rPr>
+          <w:noProof/>
+        </w:rPr>
+        <w:drawing>
+          <wp:inline distT="0" distB="0" distL="0" distR="0">
+            <wp:extent cx="3162300" cy="2390110"/>
+            <wp:effectExtent l="0" t="0" r="0" b="0"/>
+            <wp:docPr id="11" name="0 Imagen"/>
+            <wp:cNvGraphicFramePr>
+              <a:graphicFrameLocks xmlns:a="http://schemas.openxmlformats.org/drawingml/2006/main" noChangeAspect="1"/>
+            </wp:cNvGraphicFramePr>
+            <a:graphic xmlns:a="http://schemas.openxmlformats.org/drawingml/2006/main">
+              <a:graphicData uri="http://schemas.openxmlformats.org/drawingml/2006/picture">
+                <pic:pic xmlns:pic="http://schemas.openxmlformats.org/drawingml/2006/picture">
+                  <pic:nvPicPr>
+                    <pic:cNvPr id="0" name="vista.png"/>
+                    <pic:cNvPicPr/>
+                  </pic:nvPicPr>
+                  <pic:blipFill rotWithShape="1">
+                    <a:blip r:embed="rId22">
+                      <a:extLst>
+                        <a:ext uri="{28A0092B-C50C-407E-A947-70E740481C1C}">
+                          <a14:useLocalDpi xmlns:a14="http://schemas.microsoft.com/office/drawing/2010/main" val="0"/>
+                        </a:ext>
+                      </a:extLst>
+                    </a:blip>
+                    <a:srcRect l="40565" t="51134" r="44267" b="28475"/>
+                    <a:stretch/>
+                  </pic:blipFill>
+                  <pic:spPr bwMode="auto">
+                    <a:xfrm>
+                      <a:off x="0" y="0"/>
+                      <a:ext cx="3161929" cy="2389830"/>
+                    </a:xfrm>
+                    <a:prstGeom prst="rect">
+                      <a:avLst/>
+                    </a:prstGeom>
+                    <a:ln>
+                      <a:noFill/>
+                    </a:ln>
+                    <a:extLst>
+                      <a:ext uri="{53640926-AAD7-44D8-BBD7-CCE9431645EC}">
+                        <a14:shadowObscured xmlns:a14="http://schemas.microsoft.com/office/drawing/2010/main"/>
+                      </a:ext>
+                    </a:extLst>
+                  </pic:spPr>
+                </pic:pic>
+              </a:graphicData>
+            </a:graphic>
+          </wp:inline>
+        </w:drawing>
+      </w:r>
     </w:p>
     <w:p>
       <w:pPr>
@@ -1758,15 +3225,7 @@
           <w:color w:val="000000"/>
           <w:shd w:val="clear" w:color="auto" w:fill="FFFFFF"/>
         </w:rPr>
-        <w:t xml:space="preserve">, es decir, por un lado define componentes para la representación de la información, y por otro lado para la interacción del </w:t>
-      </w:r>
-      <w:r>
-        <w:rPr>
-          <w:rFonts w:cs="Arial"/>
-          <w:color w:val="000000"/>
-          <w:shd w:val="clear" w:color="auto" w:fill="FFFFFF"/>
-        </w:rPr>
-        <w:t>usuario</w:t>
+        <w:t>, es decir, por un lado define componentes para la representación de la información, y por otro lado para la interacción del usuario</w:t>
       </w:r>
       <w:r>
         <w:rPr>
@@ -1882,10 +3341,7 @@
         <w:jc w:val="both"/>
       </w:pPr>
       <w:r>
-        <w:t>D</w:t>
-      </w:r>
-      <w:r>
-        <w:t>e manera genérica, los componentes de MVC se podrían definir como sigue:</w:t>
+        <w:t>De manera genérica, los componentes de MVC se podrían definir como sigue:</w:t>
       </w:r>
     </w:p>
     <w:p>
@@ -1971,6 +3427,7 @@
           <w:b/>
           <w:u w:val="single"/>
         </w:rPr>
+        <w:lastRenderedPageBreak/>
         <w:t>Vista:</w:t>
       </w:r>
       <w:r>
@@ -2529,11 +3986,7 @@
       </w:r>
       <w:proofErr w:type="spellEnd"/>
       <w:r>
-        <w:t xml:space="preserve"> entre esas clases. Sin embargo, cuantas más clases son desarrolladas en un programa, especialmente durante mantenimiento y/o refactorización, el problema de comunicación entre estas clases quizás llegue a ser más complejo. Esto hace que el programa sea más difícil de leer y mantener. Además, puede llegar </w:t>
-      </w:r>
-      <w:r>
-        <w:lastRenderedPageBreak/>
-        <w:t>a ser difícil cambiar el programa, ya que cualquier cambio podría afectar código en muchas otras clases.</w:t>
+        <w:t xml:space="preserve"> entre esas clases. Sin embargo, cuantas más clases son desarrolladas en un programa, especialmente durante mantenimiento y/o refactorización, el problema de comunicación entre estas clases quizás llegue a ser más complejo. Esto hace que el programa sea más difícil de leer y mantener. Además, puede llegar a ser difícil cambiar el programa, ya que cualquier cambio podría afectar código en muchas otras clases.</w:t>
       </w:r>
     </w:p>
     <w:p>
@@ -2753,14 +4206,14 @@
       <w:r>
         <w:t>Desarrollar sistemas utilizando órdenes de alto nivel que se construyen con operaciones sencillas (primitivas).</w:t>
       </w:r>
-      <w:bookmarkStart w:id="13" w:name="__RefHeading__344_1925510426"/>
-      <w:bookmarkStart w:id="14" w:name="_Toc349066965"/>
-      <w:bookmarkStart w:id="15" w:name="__RefHeading__346_1925510426"/>
-      <w:bookmarkStart w:id="16" w:name="_Toc349066966"/>
-      <w:bookmarkEnd w:id="13"/>
+      <w:bookmarkStart w:id="14" w:name="__RefHeading__344_1925510426"/>
+      <w:bookmarkStart w:id="15" w:name="_Toc349066965"/>
+      <w:bookmarkStart w:id="16" w:name="__RefHeading__346_1925510426"/>
+      <w:bookmarkStart w:id="17" w:name="_Toc349066966"/>
       <w:bookmarkEnd w:id="14"/>
       <w:bookmarkEnd w:id="15"/>
       <w:bookmarkEnd w:id="16"/>
+      <w:bookmarkEnd w:id="17"/>
     </w:p>
     <w:p>
       <w:pPr>
@@ -2837,7 +4290,6 @@
       <w:proofErr w:type="spellStart"/>
       <w:proofErr w:type="gramStart"/>
       <w:r>
-        <w:lastRenderedPageBreak/>
         <w:t>Command</w:t>
       </w:r>
       <w:proofErr w:type="spellEnd"/>
@@ -2885,8 +4337,6 @@
       <w:r>
         <w:t>Mediator: se implementa en la clase presentador.java para el patrón command.</w:t>
       </w:r>
-      <w:bookmarkStart w:id="17" w:name="_GoBack"/>
-      <w:bookmarkEnd w:id="17"/>
     </w:p>
     <w:p>
       <w:pPr>
@@ -3143,7 +4593,7 @@
       </w:pPr>
     </w:p>
     <w:p>
-      <w:hyperlink r:id="rId11" w:history="1">
+      <w:hyperlink r:id="rId23" w:history="1">
         <w:r>
           <w:rPr>
             <w:rStyle w:val="Hipervnculo"/>
@@ -3274,7 +4724,7 @@
         <w:rFonts w:asciiTheme="majorHAnsi" w:eastAsiaTheme="majorEastAsia" w:hAnsiTheme="majorHAnsi" w:cstheme="majorBidi"/>
         <w:noProof/>
       </w:rPr>
-      <w:t>8</w:t>
+      <w:t>6</w:t>
     </w:r>
     <w:r>
       <w:rPr>
@@ -3382,6 +4832,119 @@
 <file path=word/numbering.xml><?xml version="1.0" encoding="utf-8"?>
 <w:numbering xmlns:wpc="http://schemas.microsoft.com/office/word/2010/wordprocessingCanvas" xmlns:mc="http://schemas.openxmlformats.org/markup-compatibility/2006" xmlns:o="urn:schemas-microsoft-com:office:office" xmlns:r="http://schemas.openxmlformats.org/officeDocument/2006/relationships" xmlns:m="http://schemas.openxmlformats.org/officeDocument/2006/math" xmlns:v="urn:schemas-microsoft-com:vml" xmlns:wp14="http://schemas.microsoft.com/office/word/2010/wordprocessingDrawing" xmlns:wp="http://schemas.openxmlformats.org/drawingml/2006/wordprocessingDrawing" xmlns:w10="urn:schemas-microsoft-com:office:word" xmlns:w="http://schemas.openxmlformats.org/wordprocessingml/2006/main" xmlns:w14="http://schemas.microsoft.com/office/word/2010/wordml" xmlns:wpg="http://schemas.microsoft.com/office/word/2010/wordprocessingGroup" xmlns:wpi="http://schemas.microsoft.com/office/word/2010/wordprocessingInk" xmlns:wne="http://schemas.microsoft.com/office/word/2006/wordml" xmlns:wps="http://schemas.microsoft.com/office/word/2010/wordprocessingShape" mc:Ignorable="w14 wp14">
   <w:abstractNum w:abstractNumId="0">
+    <w:nsid w:val="067142E8"/>
+    <w:multiLevelType w:val="multilevel"/>
+    <w:tmpl w:val="DF08CCCC"/>
+    <w:lvl w:ilvl="0">
+      <w:start w:val="1"/>
+      <w:numFmt w:val="decimal"/>
+      <w:lvlText w:val="%1."/>
+      <w:lvlJc w:val="left"/>
+      <w:pPr>
+        <w:tabs>
+          <w:tab w:val="num" w:pos="720"/>
+        </w:tabs>
+        <w:ind w:left="720" w:hanging="720"/>
+      </w:pPr>
+    </w:lvl>
+    <w:lvl w:ilvl="1">
+      <w:start w:val="1"/>
+      <w:numFmt w:val="decimal"/>
+      <w:lvlText w:val="%2."/>
+      <w:lvlJc w:val="left"/>
+      <w:pPr>
+        <w:tabs>
+          <w:tab w:val="num" w:pos="1440"/>
+        </w:tabs>
+        <w:ind w:left="1440" w:hanging="720"/>
+      </w:pPr>
+    </w:lvl>
+    <w:lvl w:ilvl="2">
+      <w:start w:val="1"/>
+      <w:numFmt w:val="decimal"/>
+      <w:lvlText w:val="%3."/>
+      <w:lvlJc w:val="left"/>
+      <w:pPr>
+        <w:tabs>
+          <w:tab w:val="num" w:pos="2160"/>
+        </w:tabs>
+        <w:ind w:left="2160" w:hanging="720"/>
+      </w:pPr>
+    </w:lvl>
+    <w:lvl w:ilvl="3">
+      <w:start w:val="1"/>
+      <w:numFmt w:val="decimal"/>
+      <w:lvlText w:val="%4."/>
+      <w:lvlJc w:val="left"/>
+      <w:pPr>
+        <w:tabs>
+          <w:tab w:val="num" w:pos="2880"/>
+        </w:tabs>
+        <w:ind w:left="2880" w:hanging="720"/>
+      </w:pPr>
+    </w:lvl>
+    <w:lvl w:ilvl="4">
+      <w:start w:val="1"/>
+      <w:numFmt w:val="decimal"/>
+      <w:lvlText w:val="%5."/>
+      <w:lvlJc w:val="left"/>
+      <w:pPr>
+        <w:tabs>
+          <w:tab w:val="num" w:pos="3600"/>
+        </w:tabs>
+        <w:ind w:left="3600" w:hanging="720"/>
+      </w:pPr>
+    </w:lvl>
+    <w:lvl w:ilvl="5">
+      <w:start w:val="1"/>
+      <w:numFmt w:val="decimal"/>
+      <w:lvlText w:val="%6."/>
+      <w:lvlJc w:val="left"/>
+      <w:pPr>
+        <w:tabs>
+          <w:tab w:val="num" w:pos="4320"/>
+        </w:tabs>
+        <w:ind w:left="4320" w:hanging="720"/>
+      </w:pPr>
+    </w:lvl>
+    <w:lvl w:ilvl="6">
+      <w:start w:val="1"/>
+      <w:numFmt w:val="decimal"/>
+      <w:lvlText w:val="%7."/>
+      <w:lvlJc w:val="left"/>
+      <w:pPr>
+        <w:tabs>
+          <w:tab w:val="num" w:pos="5040"/>
+        </w:tabs>
+        <w:ind w:left="5040" w:hanging="720"/>
+      </w:pPr>
+    </w:lvl>
+    <w:lvl w:ilvl="7">
+      <w:start w:val="1"/>
+      <w:numFmt w:val="decimal"/>
+      <w:lvlText w:val="%8."/>
+      <w:lvlJc w:val="left"/>
+      <w:pPr>
+        <w:tabs>
+          <w:tab w:val="num" w:pos="5760"/>
+        </w:tabs>
+        <w:ind w:left="5760" w:hanging="720"/>
+      </w:pPr>
+    </w:lvl>
+    <w:lvl w:ilvl="8">
+      <w:start w:val="1"/>
+      <w:numFmt w:val="decimal"/>
+      <w:lvlText w:val="%9."/>
+      <w:lvlJc w:val="left"/>
+      <w:pPr>
+        <w:tabs>
+          <w:tab w:val="num" w:pos="6480"/>
+        </w:tabs>
+        <w:ind w:left="6480" w:hanging="720"/>
+      </w:pPr>
+    </w:lvl>
+  </w:abstractNum>
+  <w:abstractNum w:abstractNumId="1">
     <w:nsid w:val="0F0B3EA6"/>
     <w:multiLevelType w:val="multilevel"/>
     <w:tmpl w:val="59BCE1E2"/>
@@ -3593,7 +5156,7 @@
       </w:rPr>
     </w:lvl>
   </w:abstractNum>
-  <w:abstractNum w:abstractNumId="1">
+  <w:abstractNum w:abstractNumId="2">
     <w:nsid w:val="10937E5C"/>
     <w:multiLevelType w:val="multilevel"/>
     <w:tmpl w:val="DFC89D9C"/>
@@ -3742,7 +5305,7 @@
       </w:rPr>
     </w:lvl>
   </w:abstractNum>
-  <w:abstractNum w:abstractNumId="2">
+  <w:abstractNum w:abstractNumId="3">
     <w:nsid w:val="19D523FC"/>
     <w:multiLevelType w:val="multilevel"/>
     <w:tmpl w:val="5F8294B2"/>
@@ -3837,7 +5400,7 @@
       </w:pPr>
     </w:lvl>
   </w:abstractNum>
-  <w:abstractNum w:abstractNumId="3">
+  <w:abstractNum w:abstractNumId="4">
     <w:nsid w:val="1BB77C9E"/>
     <w:multiLevelType w:val="multilevel"/>
     <w:tmpl w:val="05D4EE18"/>
@@ -3986,7 +5549,7 @@
       </w:rPr>
     </w:lvl>
   </w:abstractNum>
-  <w:abstractNum w:abstractNumId="4">
+  <w:abstractNum w:abstractNumId="5">
     <w:nsid w:val="28AB60A0"/>
     <w:multiLevelType w:val="multilevel"/>
     <w:tmpl w:val="2CA4F500"/>
@@ -4099,7 +5662,7 @@
       </w:rPr>
     </w:lvl>
   </w:abstractNum>
-  <w:abstractNum w:abstractNumId="5">
+  <w:abstractNum w:abstractNumId="6">
     <w:nsid w:val="2EC56BD8"/>
     <w:multiLevelType w:val="hybridMultilevel"/>
     <w:tmpl w:val="1A188902"/>
@@ -4212,7 +5775,7 @@
       </w:rPr>
     </w:lvl>
   </w:abstractNum>
-  <w:abstractNum w:abstractNumId="6">
+  <w:abstractNum w:abstractNumId="7">
     <w:nsid w:val="314B4693"/>
     <w:multiLevelType w:val="multilevel"/>
     <w:tmpl w:val="64A813EE"/>
@@ -4361,7 +5924,7 @@
       </w:rPr>
     </w:lvl>
   </w:abstractNum>
-  <w:abstractNum w:abstractNumId="7">
+  <w:abstractNum w:abstractNumId="8">
     <w:nsid w:val="37E75263"/>
     <w:multiLevelType w:val="multilevel"/>
     <w:tmpl w:val="C2A4954C"/>
@@ -4474,7 +6037,7 @@
       </w:rPr>
     </w:lvl>
   </w:abstractNum>
-  <w:abstractNum w:abstractNumId="8">
+  <w:abstractNum w:abstractNumId="9">
     <w:nsid w:val="3F364120"/>
     <w:multiLevelType w:val="hybridMultilevel"/>
     <w:tmpl w:val="45369074"/>
@@ -4587,7 +6150,7 @@
       </w:rPr>
     </w:lvl>
   </w:abstractNum>
-  <w:abstractNum w:abstractNumId="9">
+  <w:abstractNum w:abstractNumId="10">
     <w:nsid w:val="42F45535"/>
     <w:multiLevelType w:val="hybridMultilevel"/>
     <w:tmpl w:val="3A22BD0A"/>
@@ -4700,7 +6263,7 @@
       </w:rPr>
     </w:lvl>
   </w:abstractNum>
-  <w:abstractNum w:abstractNumId="10">
+  <w:abstractNum w:abstractNumId="11">
     <w:nsid w:val="4A05641F"/>
     <w:multiLevelType w:val="hybridMultilevel"/>
     <w:tmpl w:val="7F24F8D6"/>
@@ -4813,7 +6376,7 @@
       </w:rPr>
     </w:lvl>
   </w:abstractNum>
-  <w:abstractNum w:abstractNumId="11">
+  <w:abstractNum w:abstractNumId="12">
     <w:nsid w:val="4DB906E6"/>
     <w:multiLevelType w:val="multilevel"/>
     <w:tmpl w:val="E51ABBBA"/>
@@ -4850,7 +6413,7 @@
       <w:lvlText w:val="%1.%2.%3"/>
       <w:lvlJc w:val="left"/>
       <w:pPr>
-        <w:ind w:left="720" w:hanging="720"/>
+        <w:ind w:left="1004" w:hanging="720"/>
       </w:pPr>
     </w:lvl>
     <w:lvl w:ilvl="3">
@@ -4913,7 +6476,7 @@
       </w:pPr>
     </w:lvl>
   </w:abstractNum>
-  <w:abstractNum w:abstractNumId="12">
+  <w:abstractNum w:abstractNumId="13">
     <w:nsid w:val="504D618F"/>
     <w:multiLevelType w:val="hybridMultilevel"/>
     <w:tmpl w:val="131A15CE"/>
@@ -5026,7 +6589,7 @@
       </w:rPr>
     </w:lvl>
   </w:abstractNum>
-  <w:abstractNum w:abstractNumId="13">
+  <w:abstractNum w:abstractNumId="14">
     <w:nsid w:val="53C45790"/>
     <w:multiLevelType w:val="hybridMultilevel"/>
     <w:tmpl w:val="08D4F562"/>
@@ -5139,7 +6702,7 @@
       </w:rPr>
     </w:lvl>
   </w:abstractNum>
-  <w:abstractNum w:abstractNumId="14">
+  <w:abstractNum w:abstractNumId="15">
     <w:nsid w:val="590A0C2D"/>
     <w:multiLevelType w:val="multilevel"/>
     <w:tmpl w:val="82DC9AC8"/>
@@ -5252,7 +6815,7 @@
       </w:rPr>
     </w:lvl>
   </w:abstractNum>
-  <w:abstractNum w:abstractNumId="15">
+  <w:abstractNum w:abstractNumId="16">
     <w:nsid w:val="597359AB"/>
     <w:multiLevelType w:val="multilevel"/>
     <w:tmpl w:val="73983268"/>
@@ -5374,7 +6937,7 @@
       </w:pPr>
     </w:lvl>
   </w:abstractNum>
-  <w:abstractNum w:abstractNumId="16">
+  <w:abstractNum w:abstractNumId="17">
     <w:nsid w:val="597F36E8"/>
     <w:multiLevelType w:val="hybridMultilevel"/>
     <w:tmpl w:val="4EFEF370"/>
@@ -5487,7 +7050,7 @@
       </w:rPr>
     </w:lvl>
   </w:abstractNum>
-  <w:abstractNum w:abstractNumId="17">
+  <w:abstractNum w:abstractNumId="18">
     <w:nsid w:val="611A74AD"/>
     <w:multiLevelType w:val="multilevel"/>
     <w:tmpl w:val="BF188872"/>
@@ -5636,7 +7199,7 @@
       </w:rPr>
     </w:lvl>
   </w:abstractNum>
-  <w:abstractNum w:abstractNumId="18">
+  <w:abstractNum w:abstractNumId="19">
     <w:nsid w:val="6F3E6D98"/>
     <w:multiLevelType w:val="hybridMultilevel"/>
     <w:tmpl w:val="40C2BD9A"/>
@@ -5748,7 +7311,7 @@
       </w:rPr>
     </w:lvl>
   </w:abstractNum>
-  <w:abstractNum w:abstractNumId="19">
+  <w:abstractNum w:abstractNumId="20">
     <w:nsid w:val="7AA438D9"/>
     <w:multiLevelType w:val="hybridMultilevel"/>
     <w:tmpl w:val="59AEC14A"/>
@@ -5861,7 +7424,7 @@
       </w:rPr>
     </w:lvl>
   </w:abstractNum>
-  <w:abstractNum w:abstractNumId="20">
+  <w:abstractNum w:abstractNumId="21">
     <w:nsid w:val="7C397C58"/>
     <w:multiLevelType w:val="hybridMultilevel"/>
     <w:tmpl w:val="03C4E824"/>
@@ -5975,91 +7538,94 @@
     </w:lvl>
   </w:abstractNum>
   <w:num w:numId="1">
+    <w:abstractNumId w:val="16"/>
+  </w:num>
+  <w:num w:numId="2">
+    <w:abstractNumId w:val="3"/>
+  </w:num>
+  <w:num w:numId="3">
+    <w:abstractNumId w:val="1"/>
+  </w:num>
+  <w:num w:numId="4">
+    <w:abstractNumId w:val="5"/>
+  </w:num>
+  <w:num w:numId="5">
     <w:abstractNumId w:val="15"/>
   </w:num>
-  <w:num w:numId="2">
+  <w:num w:numId="6">
+    <w:abstractNumId w:val="8"/>
+  </w:num>
+  <w:num w:numId="7">
+    <w:abstractNumId w:val="19"/>
+  </w:num>
+  <w:num w:numId="8">
+    <w:abstractNumId w:val="14"/>
+  </w:num>
+  <w:num w:numId="9">
+    <w:abstractNumId w:val="7"/>
+  </w:num>
+  <w:num w:numId="10">
+    <w:abstractNumId w:val="4"/>
+  </w:num>
+  <w:num w:numId="11">
+    <w:abstractNumId w:val="18"/>
+  </w:num>
+  <w:num w:numId="12">
     <w:abstractNumId w:val="2"/>
   </w:num>
-  <w:num w:numId="3">
-    <w:abstractNumId w:val="0"/>
+  <w:num w:numId="13">
+    <w:abstractNumId w:val="20"/>
   </w:num>
-  <w:num w:numId="4">
-    <w:abstractNumId w:val="4"/>
+  <w:num w:numId="14">
+    <w:abstractNumId w:val="11"/>
   </w:num>
-  <w:num w:numId="5">
-    <w:abstractNumId w:val="14"/>
+  <w:num w:numId="15">
+    <w:abstractNumId w:val="10"/>
   </w:num>
-  <w:num w:numId="6">
-    <w:abstractNumId w:val="7"/>
+  <w:num w:numId="16">
+    <w:abstractNumId w:val="17"/>
   </w:num>
-  <w:num w:numId="7">
-    <w:abstractNumId w:val="18"/>
+  <w:num w:numId="17">
+    <w:abstractNumId w:val="12"/>
   </w:num>
-  <w:num w:numId="8">
+  <w:num w:numId="18">
+    <w:abstractNumId w:val="12"/>
+  </w:num>
+  <w:num w:numId="19">
+    <w:abstractNumId w:val="12"/>
+  </w:num>
+  <w:num w:numId="20">
+    <w:abstractNumId w:val="12"/>
+  </w:num>
+  <w:num w:numId="21">
+    <w:abstractNumId w:val="12"/>
+  </w:num>
+  <w:num w:numId="22">
+    <w:abstractNumId w:val="12"/>
+  </w:num>
+  <w:num w:numId="23">
+    <w:abstractNumId w:val="12"/>
+  </w:num>
+  <w:num w:numId="24">
+    <w:abstractNumId w:val="12"/>
+  </w:num>
+  <w:num w:numId="25">
+    <w:abstractNumId w:val="12"/>
+  </w:num>
+  <w:num w:numId="26">
+    <w:abstractNumId w:val="9"/>
+  </w:num>
+  <w:num w:numId="27">
+    <w:abstractNumId w:val="6"/>
+  </w:num>
+  <w:num w:numId="28">
+    <w:abstractNumId w:val="21"/>
+  </w:num>
+  <w:num w:numId="29">
     <w:abstractNumId w:val="13"/>
   </w:num>
-  <w:num w:numId="9">
-    <w:abstractNumId w:val="6"/>
-  </w:num>
-  <w:num w:numId="10">
-    <w:abstractNumId w:val="3"/>
-  </w:num>
-  <w:num w:numId="11">
-    <w:abstractNumId w:val="17"/>
-  </w:num>
-  <w:num w:numId="12">
-    <w:abstractNumId w:val="1"/>
-  </w:num>
-  <w:num w:numId="13">
-    <w:abstractNumId w:val="19"/>
-  </w:num>
-  <w:num w:numId="14">
-    <w:abstractNumId w:val="10"/>
-  </w:num>
-  <w:num w:numId="15">
-    <w:abstractNumId w:val="9"/>
-  </w:num>
-  <w:num w:numId="16">
-    <w:abstractNumId w:val="16"/>
-  </w:num>
-  <w:num w:numId="17">
-    <w:abstractNumId w:val="11"/>
-  </w:num>
-  <w:num w:numId="18">
-    <w:abstractNumId w:val="11"/>
-  </w:num>
-  <w:num w:numId="19">
-    <w:abstractNumId w:val="11"/>
-  </w:num>
-  <w:num w:numId="20">
-    <w:abstractNumId w:val="11"/>
-  </w:num>
-  <w:num w:numId="21">
-    <w:abstractNumId w:val="11"/>
-  </w:num>
-  <w:num w:numId="22">
-    <w:abstractNumId w:val="11"/>
-  </w:num>
-  <w:num w:numId="23">
-    <w:abstractNumId w:val="11"/>
-  </w:num>
-  <w:num w:numId="24">
-    <w:abstractNumId w:val="11"/>
-  </w:num>
-  <w:num w:numId="25">
-    <w:abstractNumId w:val="11"/>
-  </w:num>
-  <w:num w:numId="26">
-    <w:abstractNumId w:val="8"/>
-  </w:num>
-  <w:num w:numId="27">
-    <w:abstractNumId w:val="5"/>
-  </w:num>
-  <w:num w:numId="28">
-    <w:abstractNumId w:val="20"/>
-  </w:num>
-  <w:num w:numId="29">
-    <w:abstractNumId w:val="12"/>
+  <w:num w:numId="30">
+    <w:abstractNumId w:val="0"/>
   </w:num>
 </w:numbering>
 </file>
@@ -6294,6 +7860,7 @@
         <w:bottom w:val="single" w:sz="4" w:space="1" w:color="95B3D7" w:themeColor="accent1" w:themeTint="99"/>
       </w:pBdr>
       <w:spacing w:before="200" w:after="80"/>
+      <w:ind w:left="720"/>
       <w:outlineLvl w:val="2"/>
     </w:pPr>
     <w:rPr>
@@ -6447,12 +8014,8 @@
     <w:qFormat/>
     <w:rsid w:val="00673BBA"/>
     <w:pPr>
-      <w:numPr>
-        <w:ilvl w:val="8"/>
-        <w:numId w:val="49"/>
-      </w:numPr>
       <w:tabs>
-        <w:tab w:val="clear" w:pos="360"/>
+        <w:tab w:val="num" w:pos="6480"/>
       </w:tabs>
       <w:spacing w:before="320" w:after="100"/>
       <w:ind w:left="1584" w:hanging="1584"/>
@@ -6470,6 +8033,7 @@
   <w:style w:type="character" w:default="1" w:styleId="Fuentedeprrafopredeter">
     <w:name w:val="Default Paragraph Font"/>
     <w:uiPriority w:val="1"/>
+    <w:semiHidden/>
     <w:unhideWhenUsed/>
   </w:style>
   <w:style w:type="table" w:default="1" w:styleId="Tablanormal">
@@ -7660,6 +9224,16 @@
     <w:rPr>
       <w:lang w:bidi="en-US"/>
     </w:rPr>
+  </w:style>
+  <w:style w:type="character" w:customStyle="1" w:styleId="shorttext">
+    <w:name w:val="short_text"/>
+    <w:basedOn w:val="Fuentedeprrafopredeter"/>
+    <w:rsid w:val="00642E7F"/>
+  </w:style>
+  <w:style w:type="character" w:customStyle="1" w:styleId="hps">
+    <w:name w:val="hps"/>
+    <w:basedOn w:val="Fuentedeprrafopredeter"/>
+    <w:rsid w:val="00642E7F"/>
   </w:style>
 </w:styles>
 </file>
@@ -8751,66 +10325,6 @@
         </w:p>
       </w:docPartBody>
     </w:docPart>
-    <w:docPart>
-      <w:docPartPr>
-        <w:name w:val="A63E73A487C04EF79EE6AB7787E3CE50"/>
-        <w:category>
-          <w:name w:val="General"/>
-          <w:gallery w:val="placeholder"/>
-        </w:category>
-        <w:types>
-          <w:type w:val="bbPlcHdr"/>
-        </w:types>
-        <w:behaviors>
-          <w:behavior w:val="content"/>
-        </w:behaviors>
-        <w:guid w:val="{DC20B7A0-3DCC-4B4F-AF3F-6CEA48A9BEB2}"/>
-      </w:docPartPr>
-      <w:docPartBody>
-        <w:p>
-          <w:pPr>
-            <w:pStyle w:val="A63E73A487C04EF79EE6AB7787E3CE50"/>
-          </w:pPr>
-          <w:r>
-            <w:rPr>
-              <w:b/>
-              <w:bCs/>
-            </w:rPr>
-            <w:t>[Escribir el nombre del autor]</w:t>
-          </w:r>
-        </w:p>
-      </w:docPartBody>
-    </w:docPart>
-    <w:docPart>
-      <w:docPartPr>
-        <w:name w:val="C9E851CCB5D64BF28E095FF718C52C55"/>
-        <w:category>
-          <w:name w:val="General"/>
-          <w:gallery w:val="placeholder"/>
-        </w:category>
-        <w:types>
-          <w:type w:val="bbPlcHdr"/>
-        </w:types>
-        <w:behaviors>
-          <w:behavior w:val="content"/>
-        </w:behaviors>
-        <w:guid w:val="{69C60606-D1AD-4D34-AABB-A7CE70A2534E}"/>
-      </w:docPartPr>
-      <w:docPartBody>
-        <w:p>
-          <w:pPr>
-            <w:pStyle w:val="C9E851CCB5D64BF28E095FF718C52C55"/>
-          </w:pPr>
-          <w:r>
-            <w:rPr>
-              <w:b/>
-              <w:bCs/>
-            </w:rPr>
-            <w:t>[Seleccionar fecha]</w:t>
-          </w:r>
-        </w:p>
-      </w:docPartBody>
-    </w:docPart>
   </w:docParts>
 </w:glossaryDocument>
 </file>
@@ -8888,11 +10402,11 @@
     <w:pitch w:val="default"/>
   </w:font>
   <w:font w:name="Century Gothic">
-    <w:panose1 w:val="020B0502020202020204"/>
+    <w:altName w:val="Segoe UI"/>
     <w:charset w:val="00"/>
     <w:family w:val="swiss"/>
     <w:pitch w:val="variable"/>
-    <w:sig w:usb0="00000287" w:usb1="00000000" w:usb2="00000000" w:usb3="00000000" w:csb0="0000009F" w:csb1="00000000"/>
+    <w:sig w:usb0="00000001" w:usb1="00000000" w:usb2="00000000" w:usb3="00000000" w:csb0="0000009F" w:csb1="00000000"/>
   </w:font>
 </w:fonts>
 </file>
@@ -8909,6 +10423,8 @@
   </w:compat>
   <w:rsids>
     <w:rsidRoot w:val="00312D2A"/>
+    <w:rsid w:val="000472BE"/>
+    <w:rsid w:val="003025E3"/>
     <w:rsid w:val="00312D2A"/>
     <w:rsid w:val="00451DD3"/>
     <w:rsid w:val="005748F3"/>
@@ -9666,10 +11182,22 @@
 </CoverPageProperties>
 </file>
 
+<file path=customXml/item2.xml><?xml version="1.0" encoding="utf-8"?>
+<b:Sources xmlns:b="http://schemas.openxmlformats.org/officeDocument/2006/bibliography" xmlns="http://schemas.openxmlformats.org/officeDocument/2006/bibliography" SelectedStyle="\APA.XSL" StyleName="APA"/>
+</file>
+
 <file path=customXml/itemProps1.xml><?xml version="1.0" encoding="utf-8"?>
 <ds:datastoreItem xmlns:ds="http://schemas.openxmlformats.org/officeDocument/2006/customXml" ds:itemID="{55AF091B-3C7A-41E3-B477-F2FDAA23CFDA}">
   <ds:schemaRefs>
     <ds:schemaRef ds:uri="http://schemas.microsoft.com/office/2006/coverPageProps"/>
   </ds:schemaRefs>
 </ds:datastoreItem>
+</file>
+
+<file path=customXml/itemProps2.xml><?xml version="1.0" encoding="utf-8"?>
+<ds:datastoreItem xmlns:ds="http://schemas.openxmlformats.org/officeDocument/2006/customXml" ds:itemID="{5FE52142-C534-4E14-BC85-EE2A02085BB0}">
+  <ds:schemaRefs>
+    <ds:schemaRef ds:uri="http://schemas.openxmlformats.org/officeDocument/2006/bibliography"/>
+  </ds:schemaRefs>
+</ds:datastoreItem>
 </file>
</xml_diff>